<commit_message>
Updated for docker image and kubernetes files
Updated for docker image and kubernetes files
</commit_message>
<xml_diff>
--- a/CodingAssessmentJava-Source-Documentation.docx
+++ b/CodingAssessmentJava-Source-Documentation.docx
@@ -85,6 +85,9 @@
     </w:p>
     <w:p>
       <w:r>
+        <w:rPr>
+          <w:noProof/>
+        </w:rPr>
         <w:drawing>
           <wp:inline distT="0" distB="0" distL="0" distR="0" wp14:anchorId="1988EC5A" wp14:editId="10F4BC3C">
             <wp:extent cx="3628390" cy="4137879"/>
@@ -128,6 +131,7 @@
         <w:t xml:space="preserve">The </w:t>
       </w:r>
       <w:proofErr w:type="spellStart"/>
+      <w:proofErr w:type="gramStart"/>
       <w:r>
         <w:rPr>
           <w:b/>
@@ -138,12 +142,16 @@
         <w:t>application.properties</w:t>
       </w:r>
       <w:proofErr w:type="spellEnd"/>
+      <w:proofErr w:type="gramEnd"/>
       <w:r>
         <w:t xml:space="preserve"> of the service is attached below.</w:t>
       </w:r>
     </w:p>
     <w:p>
       <w:r>
+        <w:rPr>
+          <w:noProof/>
+        </w:rPr>
         <w:drawing>
           <wp:inline distT="0" distB="0" distL="0" distR="0" wp14:anchorId="2B42E4D1" wp14:editId="6BA70CA3">
             <wp:extent cx="5731510" cy="1732915"/>
@@ -376,8 +384,13 @@
         <w:t xml:space="preserve">RS:  </w:t>
       </w:r>
       <w:r>
-        <w:t xml:space="preserve">      {</w:t>
-      </w:r>
+        <w:t xml:space="preserve">   </w:t>
+      </w:r>
+      <w:proofErr w:type="gramStart"/>
+      <w:r>
+        <w:t xml:space="preserve">   {</w:t>
+      </w:r>
+      <w:proofErr w:type="gramEnd"/>
     </w:p>
     <w:p>
       <w:pPr>
@@ -517,6 +530,9 @@
         <w:spacing w:after="0" w:line="240" w:lineRule="auto"/>
       </w:pPr>
       <w:r>
+        <w:rPr>
+          <w:noProof/>
+        </w:rPr>
         <w:drawing>
           <wp:inline distT="0" distB="0" distL="0" distR="0" wp14:anchorId="186013C3" wp14:editId="1A9272FD">
             <wp:extent cx="5731510" cy="3072130"/>
@@ -561,6 +577,9 @@
     </w:p>
     <w:p>
       <w:r>
+        <w:rPr>
+          <w:noProof/>
+        </w:rPr>
         <w:lastRenderedPageBreak/>
         <w:drawing>
           <wp:inline distT="0" distB="0" distL="0" distR="0" wp14:anchorId="5FF46B8D" wp14:editId="42D297D4">
@@ -611,13 +630,7 @@
         <w:rPr>
           <w:u w:val="single"/>
         </w:rPr>
-        <w:t>Get all records of Sco</w:t>
-      </w:r>
-      <w:r>
-        <w:rPr>
-          <w:u w:val="single"/>
-        </w:rPr>
-        <w:t>reResult</w:t>
+        <w:t>Get all records of ScoreResult</w:t>
       </w:r>
     </w:p>
     <w:p>
@@ -636,6 +649,9 @@
     <w:p/>
     <w:p>
       <w:r>
+        <w:rPr>
+          <w:noProof/>
+        </w:rPr>
         <w:drawing>
           <wp:inline distT="0" distB="0" distL="0" distR="0" wp14:anchorId="5FB225C2" wp14:editId="12234D48">
             <wp:extent cx="5731510" cy="3117215"/>
@@ -677,6 +693,9 @@
     <w:p/>
     <w:p>
       <w:r>
+        <w:rPr>
+          <w:noProof/>
+        </w:rPr>
         <w:lastRenderedPageBreak/>
         <w:drawing>
           <wp:inline distT="0" distB="0" distL="0" distR="0" wp14:anchorId="1CA6B796" wp14:editId="5630310D">
@@ -727,19 +746,7 @@
         <w:rPr>
           <w:u w:val="single"/>
         </w:rPr>
-        <w:t xml:space="preserve">Get </w:t>
-      </w:r>
-      <w:r>
-        <w:rPr>
-          <w:u w:val="single"/>
-        </w:rPr>
-        <w:t>specific</w:t>
-      </w:r>
-      <w:r>
-        <w:rPr>
-          <w:u w:val="single"/>
-        </w:rPr>
-        <w:t xml:space="preserve"> record of ScoreResult</w:t>
+        <w:t>Get specific record of ScoreResult</w:t>
       </w:r>
     </w:p>
     <w:p>
@@ -758,6 +765,9 @@
     <w:p/>
     <w:p>
       <w:r>
+        <w:rPr>
+          <w:noProof/>
+        </w:rPr>
         <w:drawing>
           <wp:inline distT="0" distB="0" distL="0" distR="0" wp14:anchorId="617BF0F3" wp14:editId="6951D786">
             <wp:extent cx="5731510" cy="3071495"/>
@@ -807,13 +817,7 @@
         <w:rPr>
           <w:u w:val="single"/>
         </w:rPr>
-        <w:t>Update</w:t>
-      </w:r>
-      <w:r>
-        <w:rPr>
-          <w:u w:val="single"/>
-        </w:rPr>
-        <w:t xml:space="preserve"> specific record of ScoreResult</w:t>
+        <w:t>Update specific record of ScoreResult</w:t>
       </w:r>
     </w:p>
     <w:p>
@@ -832,6 +836,9 @@
     <w:p/>
     <w:p>
       <w:r>
+        <w:rPr>
+          <w:noProof/>
+        </w:rPr>
         <w:lastRenderedPageBreak/>
         <w:drawing>
           <wp:inline distT="0" distB="0" distL="0" distR="0" wp14:anchorId="3120DF48" wp14:editId="04569CA1">
@@ -901,6 +908,9 @@
     <w:p/>
     <w:p>
       <w:r>
+        <w:rPr>
+          <w:noProof/>
+        </w:rPr>
         <w:drawing>
           <wp:inline distT="0" distB="0" distL="0" distR="0" wp14:anchorId="05D6B08C" wp14:editId="54BAA067">
             <wp:extent cx="5731510" cy="2993390"/>
@@ -983,7 +993,7 @@
       <w:r>
         <w:t xml:space="preserve"> </w:t>
       </w:r>
-      <w:hyperlink r:id="rId19" w:history="1">
+      <w:hyperlink r:id="rId19" w:anchor="/" w:history="1">
         <w:r>
           <w:rPr>
             <w:rStyle w:val="Hyperlink"/>
@@ -995,6 +1005,9 @@
     <w:p/>
     <w:p>
       <w:r>
+        <w:rPr>
+          <w:noProof/>
+        </w:rPr>
         <w:lastRenderedPageBreak/>
         <w:drawing>
           <wp:inline distT="0" distB="0" distL="0" distR="0" wp14:anchorId="443FB71C" wp14:editId="450B6340">
@@ -1035,6 +1048,9 @@
     </w:p>
     <w:p>
       <w:r>
+        <w:rPr>
+          <w:noProof/>
+        </w:rPr>
         <w:drawing>
           <wp:inline distT="0" distB="0" distL="0" distR="0" wp14:anchorId="2019E23B" wp14:editId="7D8F231E">
             <wp:extent cx="5731510" cy="2467610"/>
@@ -1074,6 +1090,9 @@
     </w:p>
     <w:p>
       <w:r>
+        <w:rPr>
+          <w:noProof/>
+        </w:rPr>
         <w:drawing>
           <wp:inline distT="0" distB="0" distL="0" distR="0" wp14:anchorId="2728E07C" wp14:editId="27F24A97">
             <wp:extent cx="5731510" cy="3489960"/>
@@ -1147,7 +1166,7 @@
           <v:shape id="_x0000_i1025" type="#_x0000_t75" style="width:76.2pt;height:49.2pt" o:ole="">
             <v:imagedata r:id="rId23" o:title=""/>
           </v:shape>
-          <o:OLEObject Type="Embed" ProgID="Package" ShapeID="_x0000_i1025" DrawAspect="Icon" ObjectID="_1784657708" r:id="rId24"/>
+          <o:OLEObject Type="Embed" ProgID="Package" ShapeID="_x0000_i1025" DrawAspect="Icon" ObjectID="_1785223638" r:id="rId24"/>
         </w:object>
       </w:r>
     </w:p>
@@ -1199,6 +1218,9 @@
     </w:p>
     <w:p>
       <w:r>
+        <w:rPr>
+          <w:noProof/>
+        </w:rPr>
         <w:drawing>
           <wp:inline distT="0" distB="0" distL="0" distR="0" wp14:anchorId="31E87E6C" wp14:editId="79421868">
             <wp:extent cx="5731510" cy="3557905"/>
@@ -1242,7 +1264,7 @@
           <w:noProof/>
         </w:rPr>
         <w:drawing>
-          <wp:inline distT="0" distB="0" distL="0" distR="0" wp14:anchorId="2E862B92" wp14:editId="35487CA0">
+          <wp:inline distT="0" distB="0" distL="0" distR="0" wp14:anchorId="2E862B92" wp14:editId="5528DB32">
             <wp:extent cx="2099441" cy="1646338"/>
             <wp:effectExtent l="0" t="0" r="0" b="0"/>
             <wp:docPr id="1749688665" name="Picture 1" descr="Console view of H2 database"/>
@@ -1293,6 +1315,9 @@
     </w:p>
     <w:p>
       <w:r>
+        <w:rPr>
+          <w:noProof/>
+        </w:rPr>
         <w:lastRenderedPageBreak/>
         <w:drawing>
           <wp:inline distT="0" distB="0" distL="0" distR="0" wp14:anchorId="47F51EDC" wp14:editId="17C9D6F7">
@@ -1332,8 +1357,327 @@
       </w:r>
     </w:p>
     <w:p/>
+    <w:p>
+      <w:pPr>
+        <w:rPr>
+          <w:b/>
+          <w:bCs/>
+          <w:sz w:val="24"/>
+          <w:szCs w:val="24"/>
+          <w:u w:val="single"/>
+        </w:rPr>
+      </w:pPr>
+      <w:proofErr w:type="spellStart"/>
+      <w:r>
+        <w:rPr>
+          <w:b/>
+          <w:bCs/>
+          <w:sz w:val="24"/>
+          <w:szCs w:val="24"/>
+          <w:u w:val="single"/>
+        </w:rPr>
+        <w:t>ScoreinfoControllerTest</w:t>
+      </w:r>
+      <w:proofErr w:type="spellEnd"/>
+      <w:r>
+        <w:rPr>
+          <w:b/>
+          <w:bCs/>
+          <w:sz w:val="24"/>
+          <w:szCs w:val="24"/>
+          <w:u w:val="single"/>
+        </w:rPr>
+        <w:t xml:space="preserve"> Class</w:t>
+      </w:r>
+    </w:p>
+    <w:p>
+      <w:pPr>
+        <w:pStyle w:val="ListParagraph"/>
+        <w:numPr>
+          <w:ilvl w:val="0"/>
+          <w:numId w:val="7"/>
+        </w:numPr>
+      </w:pPr>
+      <w:r>
+        <w:t>Junit test cases implemented for all controller methods/operations.</w:t>
+      </w:r>
+      <w:r>
+        <w:t xml:space="preserve"> Below </w:t>
+      </w:r>
+      <w:proofErr w:type="spellStart"/>
+      <w:r>
+        <w:t>i</w:t>
+      </w:r>
+      <w:proofErr w:type="spellEnd"/>
+      <w:r>
+        <w:t xml:space="preserve"> have attached screenshots for those result.</w:t>
+      </w:r>
+    </w:p>
+    <w:p>
+      <w:r>
+        <w:drawing>
+          <wp:inline distT="0" distB="0" distL="0" distR="0" wp14:anchorId="352C5405" wp14:editId="5D4A463D">
+            <wp:extent cx="5731510" cy="2657475"/>
+            <wp:effectExtent l="0" t="0" r="2540" b="9525"/>
+            <wp:docPr id="87331413" name="Picture 1"/>
+            <wp:cNvGraphicFramePr>
+              <a:graphicFrameLocks xmlns:a="http://schemas.openxmlformats.org/drawingml/2006/main" noChangeAspect="1"/>
+            </wp:cNvGraphicFramePr>
+            <a:graphic xmlns:a="http://schemas.openxmlformats.org/drawingml/2006/main">
+              <a:graphicData uri="http://schemas.openxmlformats.org/drawingml/2006/picture">
+                <pic:pic xmlns:pic="http://schemas.openxmlformats.org/drawingml/2006/picture">
+                  <pic:nvPicPr>
+                    <pic:cNvPr id="87331413" name=""/>
+                    <pic:cNvPicPr/>
+                  </pic:nvPicPr>
+                  <pic:blipFill>
+                    <a:blip r:embed="rId29"/>
+                    <a:stretch>
+                      <a:fillRect/>
+                    </a:stretch>
+                  </pic:blipFill>
+                  <pic:spPr>
+                    <a:xfrm>
+                      <a:off x="0" y="0"/>
+                      <a:ext cx="5731510" cy="2657475"/>
+                    </a:xfrm>
+                    <a:prstGeom prst="rect">
+                      <a:avLst/>
+                    </a:prstGeom>
+                  </pic:spPr>
+                </pic:pic>
+              </a:graphicData>
+            </a:graphic>
+          </wp:inline>
+        </w:drawing>
+      </w:r>
+    </w:p>
+    <w:p>
+      <w:r>
+        <w:drawing>
+          <wp:inline distT="0" distB="0" distL="0" distR="0" wp14:anchorId="4413DC2A" wp14:editId="62880CF0">
+            <wp:extent cx="5731510" cy="1488440"/>
+            <wp:effectExtent l="0" t="0" r="2540" b="0"/>
+            <wp:docPr id="986146415" name="Picture 1"/>
+            <wp:cNvGraphicFramePr>
+              <a:graphicFrameLocks xmlns:a="http://schemas.openxmlformats.org/drawingml/2006/main" noChangeAspect="1"/>
+            </wp:cNvGraphicFramePr>
+            <a:graphic xmlns:a="http://schemas.openxmlformats.org/drawingml/2006/main">
+              <a:graphicData uri="http://schemas.openxmlformats.org/drawingml/2006/picture">
+                <pic:pic xmlns:pic="http://schemas.openxmlformats.org/drawingml/2006/picture">
+                  <pic:nvPicPr>
+                    <pic:cNvPr id="986146415" name=""/>
+                    <pic:cNvPicPr/>
+                  </pic:nvPicPr>
+                  <pic:blipFill>
+                    <a:blip r:embed="rId30"/>
+                    <a:stretch>
+                      <a:fillRect/>
+                    </a:stretch>
+                  </pic:blipFill>
+                  <pic:spPr>
+                    <a:xfrm>
+                      <a:off x="0" y="0"/>
+                      <a:ext cx="5731510" cy="1488440"/>
+                    </a:xfrm>
+                    <a:prstGeom prst="rect">
+                      <a:avLst/>
+                    </a:prstGeom>
+                  </pic:spPr>
+                </pic:pic>
+              </a:graphicData>
+            </a:graphic>
+          </wp:inline>
+        </w:drawing>
+      </w:r>
+    </w:p>
     <w:p/>
+    <w:p>
+      <w:pPr>
+        <w:rPr>
+          <w:b/>
+          <w:bCs/>
+          <w:u w:val="single"/>
+        </w:rPr>
+      </w:pPr>
+    </w:p>
+    <w:p>
+      <w:pPr>
+        <w:rPr>
+          <w:b/>
+          <w:bCs/>
+          <w:sz w:val="24"/>
+          <w:szCs w:val="24"/>
+          <w:u w:val="single"/>
+        </w:rPr>
+      </w:pPr>
+      <w:r>
+        <w:rPr>
+          <w:b/>
+          <w:bCs/>
+          <w:sz w:val="24"/>
+          <w:szCs w:val="24"/>
+          <w:u w:val="single"/>
+        </w:rPr>
+        <w:lastRenderedPageBreak/>
+        <w:t>Docker Image</w:t>
+      </w:r>
+      <w:r>
+        <w:rPr>
+          <w:b/>
+          <w:bCs/>
+          <w:sz w:val="24"/>
+          <w:szCs w:val="24"/>
+          <w:u w:val="single"/>
+        </w:rPr>
+        <w:t xml:space="preserve"> and YAML file for </w:t>
+      </w:r>
+      <w:r>
+        <w:rPr>
+          <w:b/>
+          <w:bCs/>
+          <w:sz w:val="24"/>
+          <w:szCs w:val="24"/>
+          <w:u w:val="single"/>
+        </w:rPr>
+        <w:t>Kubernetes</w:t>
+      </w:r>
+    </w:p>
+    <w:p>
+      <w:pPr>
+        <w:pStyle w:val="ListParagraph"/>
+        <w:numPr>
+          <w:ilvl w:val="0"/>
+          <w:numId w:val="7"/>
+        </w:numPr>
+      </w:pPr>
+      <w:r>
+        <w:t xml:space="preserve">I have created docker image for this service, tested the same and create </w:t>
+      </w:r>
+      <w:r>
+        <w:rPr>
+          <w:b/>
+          <w:bCs/>
+        </w:rPr>
+        <w:t>scoreinfo-application_image</w:t>
+      </w:r>
+      <w:r>
+        <w:rPr>
+          <w:b/>
+          <w:bCs/>
+        </w:rPr>
+        <w:t>.tar</w:t>
+      </w:r>
+      <w:r>
+        <w:t xml:space="preserve"> </w:t>
+      </w:r>
+      <w:r>
+        <w:t>file (</w:t>
+      </w:r>
+      <w:r>
+        <w:t>in below screenshot</w:t>
+      </w:r>
+      <w:r>
+        <w:t>) to export</w:t>
+      </w:r>
+      <w:r>
+        <w:t xml:space="preserve">. </w:t>
+      </w:r>
+    </w:p>
+    <w:p>
+      <w:pPr>
+        <w:pStyle w:val="ListParagraph"/>
+        <w:numPr>
+          <w:ilvl w:val="0"/>
+          <w:numId w:val="7"/>
+        </w:numPr>
+      </w:pPr>
+      <w:proofErr w:type="spellStart"/>
+      <w:r>
+        <w:rPr>
+          <w:b/>
+          <w:bCs/>
+          <w:i/>
+          <w:iCs/>
+        </w:rPr>
+        <w:t>Docketfile</w:t>
+      </w:r>
+      <w:proofErr w:type="spellEnd"/>
+      <w:r>
+        <w:t xml:space="preserve"> marked in below screenshot in the project director.</w:t>
+      </w:r>
+    </w:p>
+    <w:p>
+      <w:pPr>
+        <w:pStyle w:val="ListParagraph"/>
+        <w:numPr>
+          <w:ilvl w:val="0"/>
+          <w:numId w:val="7"/>
+        </w:numPr>
+      </w:pPr>
+      <w:r>
+        <w:t xml:space="preserve">The </w:t>
+      </w:r>
+      <w:proofErr w:type="spellStart"/>
+      <w:r>
+        <w:rPr>
+          <w:b/>
+          <w:bCs/>
+        </w:rPr>
+        <w:t>scoreinfo_kube_service</w:t>
+      </w:r>
+      <w:r>
+        <w:rPr>
+          <w:b/>
+          <w:bCs/>
+        </w:rPr>
+        <w:t>.yaml</w:t>
+      </w:r>
+      <w:proofErr w:type="spellEnd"/>
+      <w:r>
+        <w:t xml:space="preserve"> file created to create deployment and service in Kubernetes for the service. The same file marked in below screenshot.</w:t>
+      </w:r>
+    </w:p>
     <w:p/>
+    <w:p>
+      <w:r>
+        <w:drawing>
+          <wp:inline distT="0" distB="0" distL="0" distR="0" wp14:anchorId="1B6CFB33" wp14:editId="2EAED9B3">
+            <wp:extent cx="5731510" cy="2334260"/>
+            <wp:effectExtent l="0" t="0" r="2540" b="8890"/>
+            <wp:docPr id="254448714" name="Picture 1"/>
+            <wp:cNvGraphicFramePr>
+              <a:graphicFrameLocks xmlns:a="http://schemas.openxmlformats.org/drawingml/2006/main" noChangeAspect="1"/>
+            </wp:cNvGraphicFramePr>
+            <a:graphic xmlns:a="http://schemas.openxmlformats.org/drawingml/2006/main">
+              <a:graphicData uri="http://schemas.openxmlformats.org/drawingml/2006/picture">
+                <pic:pic xmlns:pic="http://schemas.openxmlformats.org/drawingml/2006/picture">
+                  <pic:nvPicPr>
+                    <pic:cNvPr id="254448714" name=""/>
+                    <pic:cNvPicPr/>
+                  </pic:nvPicPr>
+                  <pic:blipFill>
+                    <a:blip r:embed="rId31"/>
+                    <a:stretch>
+                      <a:fillRect/>
+                    </a:stretch>
+                  </pic:blipFill>
+                  <pic:spPr>
+                    <a:xfrm>
+                      <a:off x="0" y="0"/>
+                      <a:ext cx="5731510" cy="2334260"/>
+                    </a:xfrm>
+                    <a:prstGeom prst="rect">
+                      <a:avLst/>
+                    </a:prstGeom>
+                  </pic:spPr>
+                </pic:pic>
+              </a:graphicData>
+            </a:graphic>
+          </wp:inline>
+        </w:drawing>
+      </w:r>
+    </w:p>
     <w:p/>
     <w:p/>
     <w:sectPr>
@@ -1705,6 +2049,119 @@
     </w:lvl>
   </w:abstractNum>
   <w:abstractNum w:abstractNumId="4" w15:restartNumberingAfterBreak="0">
+    <w:nsid w:val="4A6B2610"/>
+    <w:multiLevelType w:val="hybridMultilevel"/>
+    <w:tmpl w:val="245C5E38"/>
+    <w:lvl w:ilvl="0" w:tplc="40090001">
+      <w:start w:val="1"/>
+      <w:numFmt w:val="bullet"/>
+      <w:lvlText w:val=""/>
+      <w:lvlJc w:val="left"/>
+      <w:pPr>
+        <w:ind w:left="720" w:hanging="360"/>
+      </w:pPr>
+      <w:rPr>
+        <w:rFonts w:ascii="Symbol" w:hAnsi="Symbol" w:hint="default"/>
+      </w:rPr>
+    </w:lvl>
+    <w:lvl w:ilvl="1" w:tplc="40090003" w:tentative="1">
+      <w:start w:val="1"/>
+      <w:numFmt w:val="bullet"/>
+      <w:lvlText w:val="o"/>
+      <w:lvlJc w:val="left"/>
+      <w:pPr>
+        <w:ind w:left="1440" w:hanging="360"/>
+      </w:pPr>
+      <w:rPr>
+        <w:rFonts w:ascii="Courier New" w:hAnsi="Courier New" w:cs="Courier New" w:hint="default"/>
+      </w:rPr>
+    </w:lvl>
+    <w:lvl w:ilvl="2" w:tplc="40090005" w:tentative="1">
+      <w:start w:val="1"/>
+      <w:numFmt w:val="bullet"/>
+      <w:lvlText w:val=""/>
+      <w:lvlJc w:val="left"/>
+      <w:pPr>
+        <w:ind w:left="2160" w:hanging="360"/>
+      </w:pPr>
+      <w:rPr>
+        <w:rFonts w:ascii="Wingdings" w:hAnsi="Wingdings" w:hint="default"/>
+      </w:rPr>
+    </w:lvl>
+    <w:lvl w:ilvl="3" w:tplc="40090001" w:tentative="1">
+      <w:start w:val="1"/>
+      <w:numFmt w:val="bullet"/>
+      <w:lvlText w:val=""/>
+      <w:lvlJc w:val="left"/>
+      <w:pPr>
+        <w:ind w:left="2880" w:hanging="360"/>
+      </w:pPr>
+      <w:rPr>
+        <w:rFonts w:ascii="Symbol" w:hAnsi="Symbol" w:hint="default"/>
+      </w:rPr>
+    </w:lvl>
+    <w:lvl w:ilvl="4" w:tplc="40090003" w:tentative="1">
+      <w:start w:val="1"/>
+      <w:numFmt w:val="bullet"/>
+      <w:lvlText w:val="o"/>
+      <w:lvlJc w:val="left"/>
+      <w:pPr>
+        <w:ind w:left="3600" w:hanging="360"/>
+      </w:pPr>
+      <w:rPr>
+        <w:rFonts w:ascii="Courier New" w:hAnsi="Courier New" w:cs="Courier New" w:hint="default"/>
+      </w:rPr>
+    </w:lvl>
+    <w:lvl w:ilvl="5" w:tplc="40090005" w:tentative="1">
+      <w:start w:val="1"/>
+      <w:numFmt w:val="bullet"/>
+      <w:lvlText w:val=""/>
+      <w:lvlJc w:val="left"/>
+      <w:pPr>
+        <w:ind w:left="4320" w:hanging="360"/>
+      </w:pPr>
+      <w:rPr>
+        <w:rFonts w:ascii="Wingdings" w:hAnsi="Wingdings" w:hint="default"/>
+      </w:rPr>
+    </w:lvl>
+    <w:lvl w:ilvl="6" w:tplc="40090001" w:tentative="1">
+      <w:start w:val="1"/>
+      <w:numFmt w:val="bullet"/>
+      <w:lvlText w:val=""/>
+      <w:lvlJc w:val="left"/>
+      <w:pPr>
+        <w:ind w:left="5040" w:hanging="360"/>
+      </w:pPr>
+      <w:rPr>
+        <w:rFonts w:ascii="Symbol" w:hAnsi="Symbol" w:hint="default"/>
+      </w:rPr>
+    </w:lvl>
+    <w:lvl w:ilvl="7" w:tplc="40090003" w:tentative="1">
+      <w:start w:val="1"/>
+      <w:numFmt w:val="bullet"/>
+      <w:lvlText w:val="o"/>
+      <w:lvlJc w:val="left"/>
+      <w:pPr>
+        <w:ind w:left="5760" w:hanging="360"/>
+      </w:pPr>
+      <w:rPr>
+        <w:rFonts w:ascii="Courier New" w:hAnsi="Courier New" w:cs="Courier New" w:hint="default"/>
+      </w:rPr>
+    </w:lvl>
+    <w:lvl w:ilvl="8" w:tplc="40090005" w:tentative="1">
+      <w:start w:val="1"/>
+      <w:numFmt w:val="bullet"/>
+      <w:lvlText w:val=""/>
+      <w:lvlJc w:val="left"/>
+      <w:pPr>
+        <w:ind w:left="6480" w:hanging="360"/>
+      </w:pPr>
+      <w:rPr>
+        <w:rFonts w:ascii="Wingdings" w:hAnsi="Wingdings" w:hint="default"/>
+      </w:rPr>
+    </w:lvl>
+  </w:abstractNum>
+  <w:abstractNum w:abstractNumId="5" w15:restartNumberingAfterBreak="0">
     <w:nsid w:val="61233558"/>
     <w:multiLevelType w:val="hybridMultilevel"/>
     <w:tmpl w:val="4444599C"/>
@@ -1793,7 +2250,7 @@
       </w:pPr>
     </w:lvl>
   </w:abstractNum>
-  <w:abstractNum w:abstractNumId="5" w15:restartNumberingAfterBreak="0">
+  <w:abstractNum w:abstractNumId="6" w15:restartNumberingAfterBreak="0">
     <w:nsid w:val="74401F44"/>
     <w:multiLevelType w:val="hybridMultilevel"/>
     <w:tmpl w:val="4444599C"/>
@@ -1883,7 +2340,7 @@
     </w:lvl>
   </w:abstractNum>
   <w:num w:numId="1" w16cid:durableId="1527720232">
-    <w:abstractNumId w:val="5"/>
+    <w:abstractNumId w:val="6"/>
   </w:num>
   <w:num w:numId="2" w16cid:durableId="93014435">
     <w:abstractNumId w:val="0"/>
@@ -1892,13 +2349,16 @@
     <w:abstractNumId w:val="1"/>
   </w:num>
   <w:num w:numId="4" w16cid:durableId="800659647">
-    <w:abstractNumId w:val="4"/>
+    <w:abstractNumId w:val="5"/>
   </w:num>
   <w:num w:numId="5" w16cid:durableId="1116292686">
     <w:abstractNumId w:val="3"/>
   </w:num>
   <w:num w:numId="6" w16cid:durableId="340622808">
     <w:abstractNumId w:val="2"/>
+  </w:num>
+  <w:num w:numId="7" w16cid:durableId="375011553">
+    <w:abstractNumId w:val="4"/>
   </w:num>
 </w:numbering>
 </file>
@@ -2307,6 +2767,7 @@
   <w:style w:type="character" w:default="1" w:styleId="DefaultParagraphFont">
     <w:name w:val="Default Paragraph Font"/>
     <w:uiPriority w:val="1"/>
+    <w:semiHidden/>
     <w:unhideWhenUsed/>
   </w:style>
   <w:style w:type="table" w:default="1" w:styleId="TableNormal">

</xml_diff>

<commit_message>
added msg for not upload .tar file
</commit_message>
<xml_diff>
--- a/CodingAssessmentJava-Source-Documentation.docx
+++ b/CodingAssessmentJava-Source-Documentation.docx
@@ -1166,7 +1166,7 @@
           <v:shape id="_x0000_i1025" type="#_x0000_t75" style="width:76.2pt;height:49.2pt" o:ole="">
             <v:imagedata r:id="rId23" o:title=""/>
           </v:shape>
-          <o:OLEObject Type="Embed" ProgID="Package" ShapeID="_x0000_i1025" DrawAspect="Icon" ObjectID="_1785223638" r:id="rId24"/>
+          <o:OLEObject Type="Embed" ProgID="Package" ShapeID="_x0000_i1025" DrawAspect="Icon" ObjectID="_1785224667" r:id="rId24"/>
         </w:object>
       </w:r>
     </w:p>
@@ -1264,7 +1264,7 @@
           <w:noProof/>
         </w:rPr>
         <w:drawing>
-          <wp:inline distT="0" distB="0" distL="0" distR="0" wp14:anchorId="2E862B92" wp14:editId="5528DB32">
+          <wp:inline distT="0" distB="0" distL="0" distR="0" wp14:anchorId="2E862B92" wp14:editId="79A94E2C">
             <wp:extent cx="2099441" cy="1646338"/>
             <wp:effectExtent l="0" t="0" r="0" b="0"/>
             <wp:docPr id="1749688665" name="Picture 1" descr="Console view of H2 database"/>
@@ -1415,6 +1415,9 @@
     </w:p>
     <w:p>
       <w:r>
+        <w:rPr>
+          <w:noProof/>
+        </w:rPr>
         <w:drawing>
           <wp:inline distT="0" distB="0" distL="0" distR="0" wp14:anchorId="352C5405" wp14:editId="5D4A463D">
             <wp:extent cx="5731510" cy="2657475"/>
@@ -1454,6 +1457,9 @@
     </w:p>
     <w:p>
       <w:r>
+        <w:rPr>
+          <w:noProof/>
+        </w:rPr>
         <w:drawing>
           <wp:inline distT="0" distB="0" distL="0" distR="0" wp14:anchorId="4413DC2A" wp14:editId="62880CF0">
             <wp:extent cx="5731510" cy="1488440"/>
@@ -1624,23 +1630,45 @@
           <w:b/>
           <w:bCs/>
         </w:rPr>
-        <w:t>scoreinfo_kube_service</w:t>
+        <w:t>scoreinfo_kube_service.yaml</w:t>
+      </w:r>
+      <w:proofErr w:type="spellEnd"/>
+      <w:r>
+        <w:t xml:space="preserve"> file created to create deployment and service in Kubernetes for the service. The same file marked in below screenshot.</w:t>
+      </w:r>
+    </w:p>
+    <w:p>
+      <w:pPr>
+        <w:pStyle w:val="ListParagraph"/>
+        <w:numPr>
+          <w:ilvl w:val="0"/>
+          <w:numId w:val="7"/>
+        </w:numPr>
+      </w:pPr>
+      <w:r>
+        <w:t xml:space="preserve">Due to size of </w:t>
       </w:r>
       <w:r>
         <w:rPr>
           <w:b/>
           <w:bCs/>
         </w:rPr>
-        <w:t>.yaml</w:t>
-      </w:r>
-      <w:proofErr w:type="spellEnd"/>
-      <w:r>
-        <w:t xml:space="preserve"> file created to create deployment and service in Kubernetes for the service. The same file marked in below screenshot.</w:t>
+        <w:t>scoreinfo-application_image.tar</w:t>
+      </w:r>
+      <w:r>
+        <w:rPr>
+          <w:b/>
+          <w:bCs/>
+        </w:rPr>
+        <w:t xml:space="preserve"> file, we could not upload it to git.</w:t>
       </w:r>
     </w:p>
     <w:p/>
     <w:p>
       <w:r>
+        <w:rPr>
+          <w:noProof/>
+        </w:rPr>
         <w:drawing>
           <wp:inline distT="0" distB="0" distL="0" distR="0" wp14:anchorId="1B6CFB33" wp14:editId="2EAED9B3">
             <wp:extent cx="5731510" cy="2334260"/>

</xml_diff>